<commit_message>
fixes 4 lab for otis
</commit_message>
<xml_diff>
--- a/4lab_otis.docx
+++ b/4lab_otis.docx
@@ -6,7 +6,7 @@
       <w:pPr>
         <w:suppressAutoHyphens/>
         <w:spacing w:before="0" w:after="0" w:line="240" w:lineRule="auto"/>
-        <w:ind w:left="0" w:right="0" w:firstLine="0"/>
+        <w:ind w:left="0" w:right="0" w:firstLine="720" w:firstLineChars="0"/>
         <w:jc w:val="center"/>
         <w:rPr>
           <w:rFonts w:ascii="Times New Roman" w:hAnsi="Times New Roman" w:eastAsia="Times New Roman" w:cs="Times New Roman"/>
@@ -1242,6 +1242,7 @@
       <w:pPr>
         <w:widowControl w:val="0"/>
         <w:numPr>
+          <w:ilvl w:val="0"/>
           <w:numId w:val="0"/>
         </w:numPr>
         <w:tabs>
@@ -1265,6 +1266,7 @@
       <w:pPr>
         <w:widowControl w:val="0"/>
         <w:numPr>
+          <w:ilvl w:val="0"/>
           <w:numId w:val="0"/>
         </w:numPr>
         <w:tabs>
@@ -1719,6 +1721,7 @@
       <w:pPr>
         <w:widowControl w:val="0"/>
         <w:numPr>
+          <w:ilvl w:val="0"/>
           <w:numId w:val="0"/>
         </w:numPr>
         <w:tabs>
@@ -1742,6 +1745,7 @@
       <w:pPr>
         <w:widowControl w:val="0"/>
         <w:numPr>
+          <w:ilvl w:val="0"/>
           <w:numId w:val="0"/>
         </w:numPr>
         <w:tabs>
@@ -1765,6 +1769,7 @@
       <w:pPr>
         <w:widowControl w:val="0"/>
         <w:numPr>
+          <w:ilvl w:val="0"/>
           <w:numId w:val="0"/>
         </w:numPr>
         <w:tabs>
@@ -1962,12 +1967,13 @@
         <w:ind w:left="720" w:right="0" w:firstLine="0"/>
         <w:jc w:val="left"/>
         <w:rPr>
-          <w:rFonts w:ascii="Times New Roman" w:hAnsi="Times New Roman" w:eastAsia="Times New Roman" w:cs="Times New Roman"/>
-          <w:color w:val="000000"/>
-          <w:spacing w:val="0"/>
-          <w:position w:val="0"/>
-          <w:sz w:val="28"/>
-          <w:shd w:val="clear" w:fill="auto"/>
+          <w:rFonts w:hint="default" w:ascii="Times New Roman" w:hAnsi="Times New Roman" w:eastAsia="Times New Roman" w:cs="Times New Roman"/>
+          <w:color w:val="000000"/>
+          <w:spacing w:val="0"/>
+          <w:position w:val="0"/>
+          <w:sz w:val="28"/>
+          <w:shd w:val="clear" w:fill="auto"/>
+          <w:lang w:val="ru-RU"/>
         </w:rPr>
       </w:pPr>
       <w:r>
@@ -2061,18 +2067,18 @@
           <w:shd w:val="clear" w:fill="auto"/>
           <w:lang w:val="ru-RU"/>
         </w:rPr>
-        <w:t xml:space="preserve"> мощность энергопотребления требуется для нее</w:t>
-      </w:r>
-      <w:r>
-        <w:rPr>
-          <w:rFonts w:ascii="Times New Roman" w:hAnsi="Times New Roman" w:eastAsia="Times New Roman" w:cs="Times New Roman"/>
-          <w:color w:val="000000"/>
-          <w:spacing w:val="0"/>
-          <w:position w:val="0"/>
-          <w:sz w:val="28"/>
-          <w:shd w:val="clear" w:fill="auto"/>
-        </w:rPr>
-        <w:t xml:space="preserve">. </w:t>
+        <w:t xml:space="preserve"> мощность энергопотребления требуется для неё</w:t>
+      </w:r>
+      <w:r>
+        <w:rPr>
+          <w:rFonts w:ascii="Times New Roman" w:hAnsi="Times New Roman" w:eastAsia="Times New Roman" w:cs="Times New Roman"/>
+          <w:color w:val="000000"/>
+          <w:spacing w:val="0"/>
+          <w:position w:val="0"/>
+          <w:sz w:val="28"/>
+          <w:shd w:val="clear" w:fill="auto"/>
+        </w:rPr>
+        <w:t>.</w:t>
       </w:r>
     </w:p>
     <w:p>
@@ -2503,12 +2509,13 @@
         <w:ind w:left="720" w:right="0" w:firstLine="0"/>
         <w:jc w:val="left"/>
         <w:rPr>
-          <w:rFonts w:ascii="Times New Roman" w:hAnsi="Times New Roman" w:eastAsia="Times New Roman" w:cs="Times New Roman"/>
-          <w:color w:val="000000"/>
-          <w:spacing w:val="0"/>
-          <w:position w:val="0"/>
-          <w:sz w:val="28"/>
-          <w:shd w:val="clear" w:fill="auto"/>
+          <w:rFonts w:hint="default" w:ascii="Times New Roman" w:hAnsi="Times New Roman" w:eastAsia="Times New Roman" w:cs="Times New Roman"/>
+          <w:color w:val="000000"/>
+          <w:spacing w:val="0"/>
+          <w:position w:val="0"/>
+          <w:sz w:val="28"/>
+          <w:shd w:val="clear" w:fill="auto"/>
+          <w:lang w:val="ru-RU"/>
         </w:rPr>
       </w:pPr>
       <w:r>
@@ -2579,7 +2586,7 @@
           <w:shd w:val="clear" w:fill="auto"/>
           <w:lang w:val="ru-RU"/>
         </w:rPr>
-        <w:t xml:space="preserve"> создается вакуум в пылесборнике и тем самым мощность всасывания может уменьшиться</w:t>
+        <w:t xml:space="preserve"> создаётся вакуум в пылесборнике и тем самым мощность всасывания может уменьшиться</w:t>
       </w:r>
       <w:r>
         <w:rPr>
@@ -2591,6 +2598,18 @@
           <w:shd w:val="clear" w:fill="auto"/>
         </w:rPr>
         <w:t>.</w:t>
+      </w:r>
+      <w:r>
+        <w:rPr>
+          <w:rFonts w:hint="default" w:ascii="Times New Roman" w:hAnsi="Times New Roman" w:eastAsia="Times New Roman" w:cs="Times New Roman"/>
+          <w:color w:val="000000"/>
+          <w:spacing w:val="0"/>
+          <w:position w:val="0"/>
+          <w:sz w:val="28"/>
+          <w:shd w:val="clear" w:fill="auto"/>
+          <w:lang w:val="ru-RU"/>
+        </w:rPr>
+        <w:t xml:space="preserve"> Для устранения данной проблемы, необходимо уменьшить объем пылесборника или сделать создание вакуума независимо от объёма пылесборника.</w:t>
       </w:r>
     </w:p>
     <w:p>
@@ -2965,12 +2984,13 @@
         <w:ind w:left="720" w:right="0" w:firstLine="0"/>
         <w:jc w:val="left"/>
         <w:rPr>
-          <w:rFonts w:ascii="Times New Roman" w:hAnsi="Times New Roman" w:eastAsia="Times New Roman" w:cs="Times New Roman"/>
-          <w:color w:val="000000"/>
-          <w:spacing w:val="0"/>
-          <w:position w:val="0"/>
-          <w:sz w:val="28"/>
-          <w:shd w:val="clear" w:fill="auto"/>
+          <w:rFonts w:hint="default" w:ascii="Times New Roman" w:hAnsi="Times New Roman" w:eastAsia="Times New Roman" w:cs="Times New Roman"/>
+          <w:color w:val="000000"/>
+          <w:spacing w:val="0"/>
+          <w:position w:val="0"/>
+          <w:sz w:val="28"/>
+          <w:shd w:val="clear" w:fill="auto"/>
+          <w:lang w:val="ru-RU"/>
         </w:rPr>
       </w:pPr>
       <w:r>
@@ -3064,169 +3084,149 @@
           <w:shd w:val="clear" w:fill="auto"/>
           <w:lang w:val="ru-RU"/>
         </w:rPr>
-        <w:t xml:space="preserve"> объем  мусора </w:t>
-      </w:r>
+        <w:t xml:space="preserve"> объем  мусора способен расположиться в пылесборнике</w:t>
+      </w:r>
+      <w:r>
+        <w:rPr>
+          <w:rFonts w:ascii="Times New Roman" w:hAnsi="Times New Roman" w:eastAsia="Times New Roman" w:cs="Times New Roman"/>
+          <w:color w:val="000000"/>
+          <w:spacing w:val="0"/>
+          <w:position w:val="0"/>
+          <w:sz w:val="28"/>
+          <w:shd w:val="clear" w:fill="auto"/>
+        </w:rPr>
+        <w:t xml:space="preserve">. </w:t>
+      </w:r>
+      <w:r>
+        <w:rPr>
+          <w:rFonts w:ascii="Times New Roman" w:hAnsi="Times New Roman" w:eastAsia="Times New Roman" w:cs="Times New Roman"/>
+          <w:color w:val="000000"/>
+          <w:spacing w:val="0"/>
+          <w:position w:val="0"/>
+          <w:sz w:val="28"/>
+          <w:shd w:val="clear" w:fill="auto"/>
+          <w:lang w:val="ru-RU"/>
+        </w:rPr>
+        <w:t>Для</w:t>
+      </w:r>
+      <w:r>
+        <w:rPr>
+          <w:rFonts w:hint="default" w:ascii="Times New Roman" w:hAnsi="Times New Roman" w:eastAsia="Times New Roman" w:cs="Times New Roman"/>
+          <w:color w:val="000000"/>
+          <w:spacing w:val="0"/>
+          <w:position w:val="0"/>
+          <w:sz w:val="28"/>
+          <w:shd w:val="clear" w:fill="auto"/>
+          <w:lang w:val="ru-RU"/>
+        </w:rPr>
+        <w:t xml:space="preserve"> устранения данной проблемы необходимо использовать менее тяжёлые и менее габаритные элементы подсистемы двигателя и использовать более ёмкий пылесборник</w:t>
+      </w:r>
+    </w:p>
+    <w:p>
+      <w:pPr>
+        <w:widowControl w:val="0"/>
+        <w:suppressAutoHyphens/>
+        <w:spacing w:before="0" w:after="0" w:line="240" w:lineRule="auto"/>
+        <w:ind w:left="720" w:right="0" w:firstLine="0"/>
+        <w:jc w:val="left"/>
+        <w:rPr>
+          <w:rFonts w:ascii="Times New Roman" w:hAnsi="Times New Roman" w:eastAsia="Times New Roman" w:cs="Times New Roman"/>
+          <w:color w:val="000000"/>
+          <w:spacing w:val="0"/>
+          <w:position w:val="0"/>
+          <w:sz w:val="28"/>
+          <w:shd w:val="clear" w:fill="auto"/>
+        </w:rPr>
+      </w:pPr>
+    </w:p>
+    <w:p>
+      <w:pPr>
+        <w:widowControl w:val="0"/>
+        <w:suppressAutoHyphens/>
+        <w:spacing w:before="0" w:after="0" w:line="240" w:lineRule="auto"/>
+        <w:ind w:right="0"/>
+        <w:jc w:val="left"/>
+        <w:rPr>
+          <w:rFonts w:ascii="Times New Roman" w:hAnsi="Times New Roman" w:eastAsia="Times New Roman" w:cs="Times New Roman"/>
+          <w:color w:val="000000"/>
+          <w:spacing w:val="0"/>
+          <w:position w:val="0"/>
+          <w:sz w:val="28"/>
+          <w:shd w:val="clear" w:fill="auto"/>
+        </w:rPr>
+      </w:pPr>
+    </w:p>
+    <w:p>
+      <w:pPr>
+        <w:widowControl w:val="0"/>
+        <w:suppressAutoHyphens/>
+        <w:spacing w:before="0" w:after="0" w:line="240" w:lineRule="auto"/>
+        <w:ind w:right="0"/>
+        <w:jc w:val="left"/>
+        <w:rPr>
+          <w:rFonts w:ascii="Times New Roman" w:hAnsi="Times New Roman" w:eastAsia="Times New Roman" w:cs="Times New Roman"/>
+          <w:color w:val="000000"/>
+          <w:spacing w:val="0"/>
+          <w:position w:val="0"/>
+          <w:sz w:val="28"/>
+          <w:shd w:val="clear" w:fill="auto"/>
+        </w:rPr>
+      </w:pPr>
+      <w:r>
+        <w:drawing>
+          <wp:inline distT="0" distB="0" distL="114300" distR="114300">
+            <wp:extent cx="5267960" cy="3429000"/>
+            <wp:effectExtent l="0" t="0" r="8890" b="0"/>
+            <wp:docPr id="2" name="Picture 2"/>
+            <wp:cNvGraphicFramePr>
+              <a:graphicFrameLocks xmlns:a="http://schemas.openxmlformats.org/drawingml/2006/main" noChangeAspect="1"/>
+            </wp:cNvGraphicFramePr>
+            <a:graphic xmlns:a="http://schemas.openxmlformats.org/drawingml/2006/main">
+              <a:graphicData uri="http://schemas.openxmlformats.org/drawingml/2006/picture">
+                <pic:pic xmlns:pic="http://schemas.openxmlformats.org/drawingml/2006/picture">
+                  <pic:nvPicPr>
+                    <pic:cNvPr id="2" name="Picture 2"/>
+                    <pic:cNvPicPr>
+                      <a:picLocks noChangeAspect="1"/>
+                    </pic:cNvPicPr>
+                  </pic:nvPicPr>
+                  <pic:blipFill>
+                    <a:blip r:embed="rId4"/>
+                    <a:stretch>
+                      <a:fillRect/>
+                    </a:stretch>
+                  </pic:blipFill>
+                  <pic:spPr>
+                    <a:xfrm>
+                      <a:off x="0" y="0"/>
+                      <a:ext cx="5267960" cy="3429000"/>
+                    </a:xfrm>
+                    <a:prstGeom prst="rect">
+                      <a:avLst/>
+                    </a:prstGeom>
+                    <a:noFill/>
+                    <a:ln>
+                      <a:noFill/>
+                    </a:ln>
+                  </pic:spPr>
+                </pic:pic>
+              </a:graphicData>
+            </a:graphic>
+          </wp:inline>
+        </w:drawing>
+      </w:r>
+    </w:p>
+    <w:p>
+      <w:pPr>
+        <w:jc w:val="left"/>
+        <w:rPr>
+          <w:rFonts w:hint="default" w:hAnsi="Cambria Math"/>
+          <w:i w:val="0"/>
+          <w:lang w:val="ru-RU"/>
+        </w:rPr>
+      </w:pPr>
       <w:bookmarkStart w:id="0" w:name="_GoBack"/>
       <w:bookmarkEnd w:id="0"/>
-      <w:r>
-        <w:rPr>
-          <w:rFonts w:hint="default" w:ascii="Times New Roman" w:hAnsi="Times New Roman" w:eastAsia="Times New Roman" w:cs="Times New Roman"/>
-          <w:color w:val="000000"/>
-          <w:spacing w:val="0"/>
-          <w:position w:val="0"/>
-          <w:sz w:val="28"/>
-          <w:shd w:val="clear" w:fill="auto"/>
-          <w:lang w:val="ru-RU"/>
-        </w:rPr>
-        <w:t>способен расположиться в пылесборнике</w:t>
-      </w:r>
-      <w:r>
-        <w:rPr>
-          <w:rFonts w:ascii="Times New Roman" w:hAnsi="Times New Roman" w:eastAsia="Times New Roman" w:cs="Times New Roman"/>
-          <w:color w:val="000000"/>
-          <w:spacing w:val="0"/>
-          <w:position w:val="0"/>
-          <w:sz w:val="28"/>
-          <w:shd w:val="clear" w:fill="auto"/>
-        </w:rPr>
-        <w:t xml:space="preserve">. </w:t>
-      </w:r>
-    </w:p>
-    <w:p>
-      <w:pPr>
-        <w:widowControl w:val="0"/>
-        <w:suppressAutoHyphens/>
-        <w:spacing w:before="0" w:after="0" w:line="240" w:lineRule="auto"/>
-        <w:ind w:left="720" w:right="0" w:firstLine="0"/>
-        <w:jc w:val="left"/>
-        <w:rPr>
-          <w:rFonts w:ascii="Times New Roman" w:hAnsi="Times New Roman" w:eastAsia="Times New Roman" w:cs="Times New Roman"/>
-          <w:color w:val="000000"/>
-          <w:spacing w:val="0"/>
-          <w:position w:val="0"/>
-          <w:sz w:val="28"/>
-          <w:shd w:val="clear" w:fill="auto"/>
-        </w:rPr>
-      </w:pPr>
-    </w:p>
-    <w:p>
-      <w:pPr>
-        <w:widowControl w:val="0"/>
-        <w:suppressAutoHyphens/>
-        <w:spacing w:before="0" w:after="0" w:line="240" w:lineRule="auto"/>
-        <w:ind w:left="720" w:right="0" w:firstLine="0"/>
-        <w:jc w:val="left"/>
-        <w:rPr>
-          <w:rFonts w:ascii="Times New Roman" w:hAnsi="Times New Roman" w:eastAsia="Times New Roman" w:cs="Times New Roman"/>
-          <w:color w:val="000000"/>
-          <w:spacing w:val="0"/>
-          <w:position w:val="0"/>
-          <w:sz w:val="28"/>
-          <w:shd w:val="clear" w:fill="auto"/>
-        </w:rPr>
-      </w:pPr>
-    </w:p>
-    <w:p>
-      <w:pPr>
-        <w:widowControl w:val="0"/>
-        <w:suppressAutoHyphens/>
-        <w:spacing w:before="0" w:after="0" w:line="240" w:lineRule="auto"/>
-        <w:ind w:left="720" w:right="0" w:firstLine="0"/>
-        <w:jc w:val="left"/>
-        <w:rPr>
-          <w:rFonts w:ascii="Times New Roman" w:hAnsi="Times New Roman" w:eastAsia="Times New Roman" w:cs="Times New Roman"/>
-          <w:color w:val="000000"/>
-          <w:spacing w:val="0"/>
-          <w:position w:val="0"/>
-          <w:sz w:val="28"/>
-          <w:shd w:val="clear" w:fill="auto"/>
-        </w:rPr>
-      </w:pPr>
-    </w:p>
-    <w:p>
-      <w:pPr>
-        <w:widowControl w:val="0"/>
-        <w:suppressAutoHyphens/>
-        <w:spacing w:before="0" w:after="0" w:line="240" w:lineRule="auto"/>
-        <w:ind w:left="720" w:right="0" w:firstLine="0"/>
-        <w:jc w:val="left"/>
-        <w:rPr>
-          <w:rFonts w:ascii="Times New Roman" w:hAnsi="Times New Roman" w:eastAsia="Times New Roman" w:cs="Times New Roman"/>
-          <w:color w:val="000000"/>
-          <w:spacing w:val="0"/>
-          <w:position w:val="0"/>
-          <w:sz w:val="28"/>
-          <w:shd w:val="clear" w:fill="auto"/>
-        </w:rPr>
-      </w:pPr>
-    </w:p>
-    <w:p>
-      <w:pPr>
-        <w:widowControl w:val="0"/>
-        <w:suppressAutoHyphens/>
-        <w:spacing w:before="0" w:after="0" w:line="240" w:lineRule="auto"/>
-        <w:ind w:right="0"/>
-        <w:jc w:val="left"/>
-        <w:rPr>
-          <w:rFonts w:ascii="Times New Roman" w:hAnsi="Times New Roman" w:eastAsia="Times New Roman" w:cs="Times New Roman"/>
-          <w:color w:val="000000"/>
-          <w:spacing w:val="0"/>
-          <w:position w:val="0"/>
-          <w:sz w:val="28"/>
-          <w:shd w:val="clear" w:fill="auto"/>
-        </w:rPr>
-      </w:pPr>
-    </w:p>
-    <w:p>
-      <w:pPr>
-        <w:widowControl w:val="0"/>
-        <w:suppressAutoHyphens/>
-        <w:spacing w:before="0" w:after="0" w:line="240" w:lineRule="auto"/>
-        <w:ind w:right="0"/>
-        <w:jc w:val="left"/>
-        <w:rPr>
-          <w:rFonts w:ascii="Times New Roman" w:hAnsi="Times New Roman" w:eastAsia="Times New Roman" w:cs="Times New Roman"/>
-          <w:color w:val="000000"/>
-          <w:spacing w:val="0"/>
-          <w:position w:val="0"/>
-          <w:sz w:val="28"/>
-          <w:shd w:val="clear" w:fill="auto"/>
-        </w:rPr>
-      </w:pPr>
-    </w:p>
-    <w:p>
-      <w:pPr>
-        <w:jc w:val="left"/>
-        <w:rPr>
-          <w:rFonts w:hint="default"/>
-          <w:spacing w:val="0"/>
-          <w:position w:val="0"/>
-          <w:sz w:val="22"/>
-          <w:lang w:val="ru-RU"/>
-        </w:rPr>
-      </w:pPr>
-    </w:p>
-    <w:p>
-      <w:pPr>
-        <w:jc w:val="left"/>
-        <w:rPr>
-          <w:rFonts w:hint="default"/>
-          <w:spacing w:val="0"/>
-          <w:position w:val="0"/>
-          <w:sz w:val="22"/>
-          <w:lang w:val="ru-RU"/>
-        </w:rPr>
-      </w:pPr>
-    </w:p>
-    <w:p>
-      <w:pPr>
-        <w:jc w:val="left"/>
-        <w:rPr>
-          <w:rFonts w:hint="default" w:hAnsi="Cambria Math"/>
-          <w:i w:val="0"/>
-          <w:lang w:val="ru-RU"/>
-        </w:rPr>
-      </w:pPr>
     </w:p>
     <w:sectPr>
       <w:pgSz w:w="11906" w:h="16838"/>

</xml_diff>